<commit_message>
Published the project, issues arose with publication
</commit_message>
<xml_diff>
--- a/Capstone-Feedback-Form-1-Fillable.docx
+++ b/Capstone-Feedback-Form-1-Fillable.docx
@@ -86,6 +86,52 @@
           <w:sz w:val="24"/>
         </w:rPr>
         <w:t>after you tested the current stage of our product.</w:t>
+      </w:r>
+    </w:p>
+    <w:p>
+      <w:pPr>
+        <w:jc w:val="both"/>
+        <w:rPr>
+          <w:rFonts w:ascii="Calibri" w:hAnsi="Calibri" w:cs="Arial"/>
+          <w:bCs/>
+          <w:sz w:val="24"/>
+        </w:rPr>
+      </w:pPr>
+      <w:r>
+        <w:rPr>
+          <w:rFonts w:ascii="Calibri" w:hAnsi="Calibri" w:cs="Arial"/>
+          <w:b/>
+          <w:bCs/>
+          <w:sz w:val="24"/>
+        </w:rPr>
+        <w:t>What is NU Buddy</w:t>
+      </w:r>
+      <w:r>
+        <w:rPr>
+          <w:rFonts w:ascii="Calibri" w:hAnsi="Calibri" w:cs="Arial"/>
+          <w:bCs/>
+          <w:sz w:val="24"/>
+        </w:rPr>
+        <w:t>?</w:t>
+      </w:r>
+    </w:p>
+    <w:p>
+      <w:pPr>
+        <w:jc w:val="both"/>
+        <w:rPr>
+          <w:rFonts w:ascii="Calibri" w:hAnsi="Calibri" w:cs="Arial"/>
+          <w:bCs/>
+          <w:sz w:val="24"/>
+        </w:rPr>
+      </w:pPr>
+      <w:r>
+        <w:rPr>
+          <w:rFonts w:ascii="Calibri" w:hAnsi="Calibri" w:cs="Arial"/>
+          <w:bCs/>
+          <w:sz w:val="24"/>
+        </w:rPr>
+        <w:tab/>
+        <w:t>NU Buddy is a software where its sole purpose is to help students stay on task with their assignments as well serve as a helper tool to get their task information from.</w:t>
       </w:r>
     </w:p>
     <w:p>
@@ -149,6 +195,7 @@
             <w:docPart w:val="DefaultPlaceholder_1081868574"/>
           </w:placeholder>
         </w:sdtPr>
+        <w:sdtEndPr/>
         <w:sdtContent>
           <w:r>
             <w:rPr>
@@ -198,8 +245,6 @@
             </w:rPr>
             <w:tab/>
           </w:r>
-          <w:bookmarkStart w:id="0" w:name="_GoBack"/>
-          <w:bookmarkEnd w:id="0"/>
         </w:sdtContent>
       </w:sdt>
     </w:p>
@@ -239,6 +284,7 @@
             <w:docPart w:val="DefaultPlaceholder_1081868574"/>
           </w:placeholder>
         </w:sdtPr>
+        <w:sdtEndPr/>
         <w:sdtContent>
           <w:r>
             <w:rPr>
@@ -367,6 +413,7 @@
             <w:docPart w:val="DefaultPlaceholder_1081868574"/>
           </w:placeholder>
         </w:sdtPr>
+        <w:sdtEndPr/>
         <w:sdtContent>
           <w:r>
             <w:rPr>
@@ -428,10 +475,11 @@
           </w:rPr>
           <w:id w:val="841897320"/>
           <w:placeholder>
-            <w:docPart w:val="DefaultPlaceholder_1081868574"/>
+            <w:docPart w:val="299BAD62B23F4CF4A448B2801C0ECBB4"/>
           </w:placeholder>
           <w:showingPlcHdr/>
         </w:sdtPr>
+        <w:sdtEndPr/>
         <w:sdtContent>
           <w:r>
             <w:rPr>
@@ -657,6 +705,7 @@
               <w14:uncheckedState w14:val="2610" w14:font="MS Gothic"/>
             </w14:checkbox>
           </w:sdtPr>
+          <w:sdtEndPr/>
           <w:sdtContent>
             <w:tc>
               <w:tcPr>
@@ -695,6 +744,7 @@
               <w14:uncheckedState w14:val="2610" w14:font="MS Gothic"/>
             </w14:checkbox>
           </w:sdtPr>
+          <w:sdtEndPr/>
           <w:sdtContent>
             <w:tc>
               <w:tcPr>
@@ -733,6 +783,7 @@
               <w14:uncheckedState w14:val="2610" w14:font="MS Gothic"/>
             </w14:checkbox>
           </w:sdtPr>
+          <w:sdtEndPr/>
           <w:sdtContent>
             <w:tc>
               <w:tcPr>
@@ -816,6 +867,7 @@
               <w14:uncheckedState w14:val="2610" w14:font="MS Gothic"/>
             </w14:checkbox>
           </w:sdtPr>
+          <w:sdtEndPr/>
           <w:sdtContent>
             <w:tc>
               <w:tcPr>
@@ -854,6 +906,7 @@
               <w14:uncheckedState w14:val="2610" w14:font="MS Gothic"/>
             </w14:checkbox>
           </w:sdtPr>
+          <w:sdtEndPr/>
           <w:sdtContent>
             <w:tc>
               <w:tcPr>
@@ -892,6 +945,7 @@
               <w14:uncheckedState w14:val="2610" w14:font="MS Gothic"/>
             </w14:checkbox>
           </w:sdtPr>
+          <w:sdtEndPr/>
           <w:sdtContent>
             <w:tc>
               <w:tcPr>
@@ -930,6 +984,7 @@
               <w14:uncheckedState w14:val="2610" w14:font="MS Gothic"/>
             </w14:checkbox>
           </w:sdtPr>
+          <w:sdtEndPr/>
           <w:sdtContent>
             <w:tc>
               <w:tcPr>
@@ -1021,6 +1076,7 @@
           <w:docPart w:val="DefaultPlaceholder_1081868574"/>
         </w:placeholder>
       </w:sdtPr>
+      <w:sdtEndPr/>
       <w:sdtContent>
         <w:p>
           <w:pPr>
@@ -1080,6 +1136,7 @@
           <w:docPart w:val="DefaultPlaceholder_1081868574"/>
         </w:placeholder>
       </w:sdtPr>
+      <w:sdtEndPr/>
       <w:sdtContent>
         <w:p>
           <w:pPr>
@@ -1142,6 +1199,7 @@
           <w:b/>
           <w:sz w:val="24"/>
         </w:rPr>
+        <w:lastRenderedPageBreak/>
         <w:t xml:space="preserve">Do you have any suggestions for </w:t>
       </w:r>
       <w:r>
@@ -1173,6 +1231,7 @@
           <w:docPart w:val="DefaultPlaceholder_1081868574"/>
         </w:placeholder>
       </w:sdtPr>
+      <w:sdtEndPr/>
       <w:sdtContent>
         <w:p>
           <w:pPr>
@@ -2070,6 +2129,35 @@
         </w:p>
       </w:docPartBody>
     </w:docPart>
+    <w:docPart>
+      <w:docPartPr>
+        <w:name w:val="299BAD62B23F4CF4A448B2801C0ECBB4"/>
+        <w:category>
+          <w:name w:val="General"/>
+          <w:gallery w:val="placeholder"/>
+        </w:category>
+        <w:types>
+          <w:type w:val="bbPlcHdr"/>
+        </w:types>
+        <w:behaviors>
+          <w:behavior w:val="content"/>
+        </w:behaviors>
+        <w:guid w:val="{6FBFD8EB-C389-4882-90A2-7BF6A91B22AB}"/>
+      </w:docPartPr>
+      <w:docPartBody>
+        <w:p>
+          <w:pPr>
+            <w:pStyle w:val="299BAD62B23F4CF4A448B2801C0ECBB4"/>
+          </w:pPr>
+          <w:r>
+            <w:rPr>
+              <w:rStyle w:val="PlaceholderText"/>
+            </w:rPr>
+            <w:t>Click here to enter text.</w:t>
+          </w:r>
+        </w:p>
+      </w:docPartBody>
+    </w:docPart>
   </w:docParts>
 </w:glossaryDocument>
 </file>
@@ -2158,8 +2246,10 @@
   </w:compat>
   <w:rsids>
     <w:rsidRoot w:val="00CE350C"/>
+    <w:rsid w:val="00C826F1"/>
     <w:rsid w:val="00C96758"/>
     <w:rsid w:val="00CE350C"/>
+    <w:rsid w:val="00FF3FF1"/>
   </w:rsids>
   <m:mathPr>
     <m:mathFont m:val="Cambria Math"/>
@@ -2608,9 +2698,20 @@
     <w:basedOn w:val="DefaultParagraphFont"/>
     <w:uiPriority w:val="99"/>
     <w:semiHidden/>
-    <w:rsid w:val="00CE350C"/>
+    <w:rsid w:val="00FF3FF1"/>
     <w:rPr>
       <w:color w:val="808080"/>
+    </w:rPr>
+  </w:style>
+  <w:style w:type="paragraph" w:customStyle="1" w:styleId="299BAD62B23F4CF4A448B2801C0ECBB4">
+    <w:name w:val="299BAD62B23F4CF4A448B2801C0ECBB4"/>
+    <w:rsid w:val="00FF3FF1"/>
+    <w:pPr>
+      <w:spacing w:after="200" w:line="276" w:lineRule="auto"/>
+    </w:pPr>
+    <w:rPr>
+      <w:rFonts w:ascii="Helvetica 55 Roman" w:eastAsia="Calibri" w:hAnsi="Helvetica 55 Roman" w:cs="Times New Roman"/>
+      <w:lang w:val="en-GB"/>
     </w:rPr>
   </w:style>
 </w:styles>

</xml_diff>

<commit_message>
Made progress: 4 forms filled, notify function added to capstone_base. No errors as of yet
</commit_message>
<xml_diff>
--- a/Capstone-Feedback-Form-1-Fillable.docx
+++ b/Capstone-Feedback-Form-1-Fillable.docx
@@ -235,6 +235,14 @@
               <w:b/>
               <w:sz w:val="24"/>
             </w:rPr>
+            <w:t>4-26-17</w:t>
+          </w:r>
+          <w:r>
+            <w:rPr>
+              <w:rFonts w:ascii="Calibri" w:hAnsi="Calibri" w:cs="Arial"/>
+              <w:b/>
+              <w:sz w:val="24"/>
+            </w:rPr>
             <w:tab/>
           </w:r>
           <w:r>
@@ -324,6 +332,14 @@
               <w:b/>
               <w:sz w:val="24"/>
             </w:rPr>
+            <w:t xml:space="preserve">Danyon </w:t>
+          </w:r>
+          <w:r>
+            <w:rPr>
+              <w:rFonts w:ascii="Calibri" w:hAnsi="Calibri" w:cs="Arial"/>
+              <w:b/>
+              <w:sz w:val="24"/>
+            </w:rPr>
             <w:tab/>
           </w:r>
           <w:r>
@@ -421,7 +437,23 @@
               <w:b/>
               <w:sz w:val="24"/>
             </w:rPr>
-            <w:t xml:space="preserve">                                                       </w:t>
+            <w:t xml:space="preserve">                              </w:t>
+          </w:r>
+          <w:r>
+            <w:rPr>
+              <w:rFonts w:ascii="Calibri" w:hAnsi="Calibri" w:cs="Arial"/>
+              <w:b/>
+              <w:sz w:val="24"/>
+            </w:rPr>
+            <w:t>BSGD</w:t>
+          </w:r>
+          <w:r>
+            <w:rPr>
+              <w:rFonts w:ascii="Calibri" w:hAnsi="Calibri" w:cs="Arial"/>
+              <w:b/>
+              <w:sz w:val="24"/>
+            </w:rPr>
+            <w:t xml:space="preserve">                         </w:t>
           </w:r>
         </w:sdtContent>
       </w:sdt>
@@ -477,15 +509,16 @@
           <w:placeholder>
             <w:docPart w:val="299BAD62B23F4CF4A448B2801C0ECBB4"/>
           </w:placeholder>
-          <w:showingPlcHdr/>
         </w:sdtPr>
         <w:sdtEndPr/>
         <w:sdtContent>
           <w:r>
             <w:rPr>
-              <w:rStyle w:val="PlaceholderText"/>
-            </w:rPr>
-            <w:t>Click here to enter text.</w:t>
+              <w:rFonts w:ascii="Calibri" w:hAnsi="Calibri" w:cs="Arial"/>
+              <w:b/>
+              <w:sz w:val="24"/>
+            </w:rPr>
+            <w:t>30</w:t>
           </w:r>
         </w:sdtContent>
       </w:sdt>
@@ -739,7 +772,7 @@
             </w:rPr>
             <w:id w:val="1819532588"/>
             <w14:checkbox>
-              <w14:checked w14:val="0"/>
+              <w14:checked w14:val="1"/>
               <w14:checkedState w14:val="2612" w14:font="MS Gothic"/>
               <w14:uncheckedState w14:val="2610" w14:font="MS Gothic"/>
             </w14:checkbox>
@@ -764,7 +797,7 @@
                     <w:rFonts w:ascii="MS Gothic" w:eastAsia="MS Gothic" w:hAnsi="MS Gothic" w:cs="Arial" w:hint="eastAsia"/>
                     <w:sz w:val="24"/>
                   </w:rPr>
-                  <w:t>☐</w:t>
+                  <w:t>☒</w:t>
                 </w:r>
               </w:p>
             </w:tc>
@@ -901,7 +934,7 @@
             </w:rPr>
             <w:id w:val="-514466975"/>
             <w14:checkbox>
-              <w14:checked w14:val="0"/>
+              <w14:checked w14:val="1"/>
               <w14:checkedState w14:val="2612" w14:font="MS Gothic"/>
               <w14:uncheckedState w14:val="2610" w14:font="MS Gothic"/>
             </w14:checkbox>
@@ -926,7 +959,7 @@
                     <w:rFonts w:ascii="MS Gothic" w:eastAsia="MS Gothic" w:hAnsi="MS Gothic" w:cs="Arial" w:hint="eastAsia"/>
                     <w:sz w:val="24"/>
                   </w:rPr>
-                  <w:t>☐</w:t>
+                  <w:t>☒</w:t>
                 </w:r>
               </w:p>
             </w:tc>
@@ -1086,24 +1119,14 @@
               <w:sz w:val="24"/>
             </w:rPr>
           </w:pPr>
-        </w:p>
-        <w:p>
-          <w:pPr>
+          <w:r>
             <w:rPr>
               <w:rFonts w:ascii="Calibri" w:hAnsi="Calibri" w:cs="Arial"/>
               <w:b/>
               <w:sz w:val="24"/>
             </w:rPr>
-          </w:pPr>
-        </w:p>
-        <w:p>
-          <w:pPr>
-            <w:rPr>
-              <w:rFonts w:ascii="Calibri" w:hAnsi="Calibri" w:cs="Arial"/>
-              <w:b/>
-              <w:sz w:val="24"/>
-            </w:rPr>
-          </w:pPr>
+            <w:t>I liked the simplicity of the view. The lms has too much information available, and can feel clustered. I personally would prefer something that is more stream line when I am putting my schedule together.</w:t>
+          </w:r>
         </w:p>
       </w:sdtContent>
     </w:sdt>
@@ -1146,42 +1169,14 @@
               <w:sz w:val="24"/>
             </w:rPr>
           </w:pPr>
-        </w:p>
-        <w:p>
-          <w:pPr>
+          <w:r>
             <w:rPr>
               <w:rFonts w:ascii="Calibri" w:hAnsi="Calibri" w:cs="Arial"/>
               <w:b/>
               <w:sz w:val="24"/>
             </w:rPr>
-          </w:pPr>
-        </w:p>
-        <w:p>
-          <w:pPr>
-            <w:rPr>
-              <w:rFonts w:ascii="Calibri" w:hAnsi="Calibri" w:cs="Arial"/>
-              <w:b/>
-              <w:sz w:val="24"/>
-            </w:rPr>
-          </w:pPr>
-        </w:p>
-        <w:p>
-          <w:pPr>
-            <w:rPr>
-              <w:rFonts w:ascii="Calibri" w:hAnsi="Calibri" w:cs="Arial"/>
-              <w:b/>
-              <w:sz w:val="24"/>
-            </w:rPr>
-          </w:pPr>
-        </w:p>
-        <w:p>
-          <w:pPr>
-            <w:rPr>
-              <w:rFonts w:ascii="Calibri" w:hAnsi="Calibri" w:cs="Arial"/>
-              <w:b/>
-              <w:sz w:val="24"/>
-            </w:rPr>
-          </w:pPr>
+            <w:t>The view has a lot to be improved on. .NET really allows the programmer to create very modern sleek interfaces. The most important thing to do is to keep the amount of data displayed as streamlined as possible, but also have the ability to easily change one’s view. Aka If I just want a task list then only show me the task list. However if I want to switch to a calendar view, then don’t make me click a million times to get there.</w:t>
+          </w:r>
         </w:p>
       </w:sdtContent>
     </w:sdt>
@@ -1199,7 +1194,6 @@
           <w:b/>
           <w:sz w:val="24"/>
         </w:rPr>
-        <w:lastRenderedPageBreak/>
         <w:t xml:space="preserve">Do you have any suggestions for </w:t>
       </w:r>
       <w:r>
@@ -1249,34 +1243,17 @@
             </w:rPr>
             <w:t xml:space="preserve"> </w:t>
           </w:r>
+          <w:r>
+            <w:rPr>
+              <w:rFonts w:ascii="Calibri" w:hAnsi="Calibri" w:cs="Arial"/>
+              <w:b/>
+              <w:sz w:val="24"/>
+            </w:rPr>
+            <w:t>I think it would be important to be able to get a testable deployment working so I can actually install it on my machine to see if the app is effective in keeping me on schedule.</w:t>
+          </w:r>
         </w:p>
-        <w:p>
-          <w:pPr>
-            <w:rPr>
-              <w:rFonts w:ascii="Calibri" w:hAnsi="Calibri" w:cs="Arial"/>
-              <w:b/>
-              <w:sz w:val="24"/>
-            </w:rPr>
-          </w:pPr>
-        </w:p>
-        <w:p>
-          <w:pPr>
-            <w:rPr>
-              <w:rFonts w:ascii="Calibri" w:hAnsi="Calibri" w:cs="Arial"/>
-              <w:b/>
-              <w:sz w:val="24"/>
-            </w:rPr>
-          </w:pPr>
-        </w:p>
-        <w:p>
-          <w:pPr>
-            <w:rPr>
-              <w:rFonts w:ascii="Calibri" w:hAnsi="Calibri" w:cs="Arial"/>
-              <w:b/>
-              <w:sz w:val="24"/>
-            </w:rPr>
-          </w:pPr>
-        </w:p>
+        <w:bookmarkStart w:id="0" w:name="_GoBack" w:displacedByCustomXml="next"/>
+        <w:bookmarkEnd w:id="0" w:displacedByCustomXml="next"/>
       </w:sdtContent>
     </w:sdt>
     <w:p>
@@ -2246,6 +2223,8 @@
   </w:compat>
   <w:rsids>
     <w:rsidRoot w:val="00CE350C"/>
+    <w:rsid w:val="00353B67"/>
+    <w:rsid w:val="004D5C4D"/>
     <w:rsid w:val="00C826F1"/>
     <w:rsid w:val="00C96758"/>
     <w:rsid w:val="00CE350C"/>

</xml_diff>